<commit_message>
process to success excel and word
</commit_message>
<xml_diff>
--- a/lib/modelo.docx
+++ b/lib/modelo.docx
@@ -133,13 +133,8 @@
         <w:t xml:space="preserve"> </w:t>
       </w:r>
       <w:r>
-        <w:t xml:space="preserve">identificada con Registro Único de Contribuyente </w:t>
-      </w:r>
-      <w:proofErr w:type="spellStart"/>
-      <w:r>
-        <w:t>N.°</w:t>
-      </w:r>
-      <w:proofErr w:type="spellEnd"/>
+        <w:t>identificada con Registro Único de Contribuyente N.°</w:t>
+      </w:r>
       <w:r>
         <w:t xml:space="preserve"> </w:t>
       </w:r>
@@ -147,13 +142,8 @@
         <w:t>20608373692</w:t>
       </w:r>
       <w:r>
-        <w:t xml:space="preserve"> e inscrita en la partida electrónica </w:t>
-      </w:r>
-      <w:proofErr w:type="spellStart"/>
-      <w:r>
-        <w:t>N.°</w:t>
-      </w:r>
-      <w:proofErr w:type="spellEnd"/>
+        <w:t xml:space="preserve"> e inscrita en la partida electrónica N.°</w:t>
+      </w:r>
       <w:r>
         <w:t xml:space="preserve"> </w:t>
       </w:r>
@@ -585,23 +575,7 @@
           <w:rFonts w:eastAsia="Arial" w:cstheme="minorHAnsi"/>
           <w:u w:val="single"/>
         </w:rPr>
-        <w:t xml:space="preserve">Terreno eriazo </w:t>
-      </w:r>
-      <w:proofErr w:type="gramStart"/>
-      <w:r>
-        <w:rPr>
-          <w:rFonts w:eastAsia="Arial" w:cstheme="minorHAnsi"/>
-          <w:u w:val="single"/>
-        </w:rPr>
-        <w:t>Sub lote</w:t>
-      </w:r>
-      <w:proofErr w:type="gramEnd"/>
-      <w:r>
-        <w:rPr>
-          <w:rFonts w:eastAsia="Arial" w:cstheme="minorHAnsi"/>
-          <w:u w:val="single"/>
-        </w:rPr>
-        <w:t xml:space="preserve"> 4, Zona Sur del Sector La Isla Alta, distrito de Asia, provincia de Cañete y departamento de Lima</w:t>
+        <w:t>Terreno eriazo Sub lote 4, Zona Sur del Sector La Isla Alta, distrito de Asia, provincia de Cañete y departamento de Lima</w:t>
       </w:r>
       <w:r>
         <w:rPr>
@@ -1239,7 +1213,6 @@
         </w:rPr>
         <w:t>En el marco de lo anterior, El Comprador ha manifestado a La Vendedora su interés en adquirir el/</w:t>
       </w:r>
-      <w:proofErr w:type="gramStart"/>
       <w:r>
         <w:rPr>
           <w:rFonts w:eastAsia="Verdana"/>
@@ -1253,16 +1226,7 @@
           <w:color w:val="000000"/>
           <w:spacing w:val="-6"/>
         </w:rPr>
-        <w:t xml:space="preserve"> lote</w:t>
-      </w:r>
-      <w:proofErr w:type="gramEnd"/>
-      <w:r>
-        <w:rPr>
-          <w:rFonts w:eastAsia="Verdana"/>
-          <w:color w:val="000000"/>
-          <w:spacing w:val="-6"/>
-        </w:rPr>
-        <w:t xml:space="preserve">(s) que constituyen bienes futuros y a los que se hace referencia el Numeral 3 del </w:t>
+        <w:t xml:space="preserve"> lote(s) que constituyen bienes futuros y a los que se hace referencia el Numeral 3 del </w:t>
       </w:r>
       <w:r>
         <w:rPr>
@@ -1398,7 +1362,6 @@
         </w:rPr>
         <w:t>el/</w:t>
       </w:r>
-      <w:proofErr w:type="gramStart"/>
       <w:r>
         <w:rPr>
           <w:rFonts w:eastAsia="Verdana" w:cstheme="minorHAnsi"/>
@@ -1412,16 +1375,7 @@
           <w:color w:val="000000"/>
           <w:spacing w:val="-6"/>
         </w:rPr>
-        <w:t xml:space="preserve"> lote</w:t>
-      </w:r>
-      <w:proofErr w:type="gramEnd"/>
-      <w:r>
-        <w:rPr>
-          <w:rFonts w:eastAsia="Verdana" w:cstheme="minorHAnsi"/>
-          <w:color w:val="000000"/>
-          <w:spacing w:val="-6"/>
-        </w:rPr>
-        <w:t>(s)</w:t>
+        <w:t xml:space="preserve"> lote(s)</w:t>
       </w:r>
       <w:r>
         <w:rPr>
@@ -1486,23 +1440,7 @@
           <w:rFonts w:eastAsia="Verdana"/>
           <w:color w:val="000000"/>
         </w:rPr>
-        <w:t>Por su parte, El Comprador adquiere para sí el/</w:t>
-      </w:r>
-      <w:proofErr w:type="gramStart"/>
-      <w:r>
-        <w:rPr>
-          <w:rFonts w:eastAsia="Verdana"/>
-          <w:color w:val="000000"/>
-        </w:rPr>
-        <w:t>los lote</w:t>
-      </w:r>
-      <w:proofErr w:type="gramEnd"/>
-      <w:r>
-        <w:rPr>
-          <w:rFonts w:eastAsia="Verdana"/>
-          <w:color w:val="000000"/>
-        </w:rPr>
-        <w:t>(s) que constituyen bienes futuros y los que se refiere el numeral precedente,</w:t>
+        <w:t>Por su parte, El Comprador adquiere para sí el/los lote(s) que constituyen bienes futuros y los que se refiere el numeral precedente,</w:t>
       </w:r>
       <w:r>
         <w:rPr>
@@ -1705,23 +1643,7 @@
           <w:rFonts w:eastAsia="Verdana"/>
           <w:color w:val="000000" w:themeColor="text1"/>
         </w:rPr>
-        <w:t>, de tal manera que comprenderá todo cuanto de hecho y por derecho corresponde o le es inherente a la propiedad de el/</w:t>
-      </w:r>
-      <w:proofErr w:type="gramStart"/>
-      <w:r>
-        <w:rPr>
-          <w:rFonts w:eastAsia="Verdana"/>
-          <w:color w:val="000000" w:themeColor="text1"/>
-        </w:rPr>
-        <w:t>los lote</w:t>
-      </w:r>
-      <w:proofErr w:type="gramEnd"/>
-      <w:r>
-        <w:rPr>
-          <w:rFonts w:eastAsia="Verdana"/>
-          <w:color w:val="000000" w:themeColor="text1"/>
-        </w:rPr>
-        <w:t>(s), incluyendo las construcciones existentes, las instalaciones, usos, derechos, costumbres, servidumbres, entradas, salidas y otros referidos al mismo, sin reserva ni limitación alguna.</w:t>
+        <w:t>, de tal manera que comprenderá todo cuanto de hecho y por derecho corresponde o le es inherente a la propiedad de el/los lote(s), incluyendo las construcciones existentes, las instalaciones, usos, derechos, costumbres, servidumbres, entradas, salidas y otros referidos al mismo, sin reserva ni limitación alguna.</w:t>
       </w:r>
     </w:p>
     <w:p>
@@ -1846,23 +1768,7 @@
           <w:rFonts w:eastAsia="Verdana" w:cstheme="minorHAnsi"/>
           <w:color w:val="000000"/>
         </w:rPr>
-        <w:t>Las Partes declaran que hay perfecta equivalencia entre el precio pactado y el/</w:t>
-      </w:r>
-      <w:proofErr w:type="gramStart"/>
-      <w:r>
-        <w:rPr>
-          <w:rFonts w:eastAsia="Verdana" w:cstheme="minorHAnsi"/>
-          <w:color w:val="000000"/>
-        </w:rPr>
-        <w:t>los lote</w:t>
-      </w:r>
-      <w:proofErr w:type="gramEnd"/>
-      <w:r>
-        <w:rPr>
-          <w:rFonts w:eastAsia="Verdana" w:cstheme="minorHAnsi"/>
-          <w:color w:val="000000"/>
-        </w:rPr>
-        <w:t xml:space="preserve">(s) vendido(s), y que por cualquier diferencia que hubiera de más o de menos, que por ahora no perciben, </w:t>
+        <w:t xml:space="preserve">Las Partes declaran que hay perfecta equivalencia entre el precio pactado y el/los lote(s) vendido(s), y que por cualquier diferencia que hubiera de más o de menos, que por ahora no perciben, </w:t>
       </w:r>
       <w:r>
         <w:rPr>
@@ -2216,25 +2122,7 @@
           <w:b/>
           <w:color w:val="000000"/>
         </w:rPr>
-        <w:t>Entrega de el/</w:t>
-      </w:r>
-      <w:proofErr w:type="gramStart"/>
-      <w:r>
-        <w:rPr>
-          <w:rFonts w:eastAsia="Verdana" w:cstheme="minorHAnsi"/>
-          <w:b/>
-          <w:color w:val="000000"/>
-        </w:rPr>
-        <w:t>los lote</w:t>
-      </w:r>
-      <w:proofErr w:type="gramEnd"/>
-      <w:r>
-        <w:rPr>
-          <w:rFonts w:eastAsia="Verdana" w:cstheme="minorHAnsi"/>
-          <w:b/>
-          <w:color w:val="000000"/>
-        </w:rPr>
-        <w:t>(s) y de las áreas y servicios comunes del Condominio</w:t>
+        <w:t>Entrega de el/los lote(s) y de las áreas y servicios comunes del Condominio</w:t>
       </w:r>
     </w:p>
     <w:p>
@@ -2261,19 +2149,8 @@
           <w:color w:val="000000"/>
           <w:u w:val="single"/>
         </w:rPr>
-        <w:t>Entrega de el/</w:t>
-      </w:r>
-      <w:proofErr w:type="gramStart"/>
-      <w:r>
-        <w:rPr>
-          <w:rFonts w:eastAsia="Verdana" w:cstheme="minorHAnsi"/>
-          <w:bCs/>
-          <w:color w:val="000000"/>
-          <w:u w:val="single"/>
-        </w:rPr>
-        <w:t>los lote</w:t>
-      </w:r>
-      <w:proofErr w:type="gramEnd"/>
+        <w:t>Entrega de el/los lote</w:t>
+      </w:r>
       <w:r>
         <w:rPr>
           <w:rFonts w:eastAsia="Verdana" w:cstheme="minorHAnsi"/>
@@ -2397,24 +2274,15 @@
           <w:rFonts w:eastAsia="Verdana"/>
           <w:color w:val="000000" w:themeColor="text1"/>
         </w:rPr>
-        <w:t xml:space="preserve">que se hubiera producido alguno de los eventos señalados en la Cláusula </w:t>
-      </w:r>
-      <w:proofErr w:type="gramStart"/>
+        <w:t xml:space="preserve">que se hubiera producido alguno de los eventos señalados en la Cláusula Décimo </w:t>
+      </w:r>
       <w:r>
         <w:rPr>
           <w:rFonts w:eastAsia="Verdana"/>
           <w:color w:val="000000" w:themeColor="text1"/>
         </w:rPr>
-        <w:t xml:space="preserve">Décimo </w:t>
-      </w:r>
-      <w:r>
-        <w:rPr>
-          <w:rFonts w:eastAsia="Verdana"/>
-          <w:color w:val="000000" w:themeColor="text1"/>
-        </w:rPr>
         <w:t>Cuarta</w:t>
       </w:r>
-      <w:proofErr w:type="gramEnd"/>
       <w:r>
         <w:rPr>
           <w:rFonts w:eastAsia="Verdana"/>
@@ -2631,23 +2499,7 @@
           <w:rFonts w:eastAsia="Verdana"/>
           <w:color w:val="000000"/>
         </w:rPr>
-        <w:t xml:space="preserve"> el/</w:t>
-      </w:r>
-      <w:proofErr w:type="gramStart"/>
-      <w:r>
-        <w:rPr>
-          <w:rFonts w:eastAsia="Verdana"/>
-          <w:color w:val="000000"/>
-        </w:rPr>
-        <w:t>los lote</w:t>
-      </w:r>
-      <w:proofErr w:type="gramEnd"/>
-      <w:r>
-        <w:rPr>
-          <w:rFonts w:eastAsia="Verdana"/>
-          <w:color w:val="000000"/>
-        </w:rPr>
-        <w:t>(s)</w:t>
+        <w:t xml:space="preserve"> el/los lote(s)</w:t>
       </w:r>
       <w:r>
         <w:rPr>
@@ -3026,24 +2878,15 @@
           <w:rFonts w:eastAsia="Verdana"/>
           <w:color w:val="000000" w:themeColor="text1"/>
         </w:rPr>
-        <w:t xml:space="preserve">los eventos señalados en la Cláusula </w:t>
-      </w:r>
-      <w:proofErr w:type="gramStart"/>
+        <w:t xml:space="preserve">los eventos señalados en la Cláusula Décimo </w:t>
+      </w:r>
       <w:r>
         <w:rPr>
           <w:rFonts w:eastAsia="Verdana"/>
           <w:color w:val="000000" w:themeColor="text1"/>
         </w:rPr>
-        <w:t xml:space="preserve">Décimo </w:t>
-      </w:r>
-      <w:r>
-        <w:rPr>
-          <w:rFonts w:eastAsia="Verdana"/>
-          <w:color w:val="000000" w:themeColor="text1"/>
-        </w:rPr>
         <w:t>Cuarta</w:t>
       </w:r>
-      <w:proofErr w:type="gramEnd"/>
       <w:r>
         <w:rPr>
           <w:rFonts w:eastAsia="Verdana"/>
@@ -3671,23 +3514,7 @@
           <w:rFonts w:eastAsia="Verdana" w:cstheme="minorHAnsi"/>
           <w:color w:val="000000"/>
         </w:rPr>
-        <w:t>Suscribir la Escritura Pública que la presente minuta origine dentro de un plazo máximo de treinta (30) días hábiles luego de que el/</w:t>
-      </w:r>
-      <w:proofErr w:type="gramStart"/>
-      <w:r>
-        <w:rPr>
-          <w:rFonts w:eastAsia="Verdana" w:cstheme="minorHAnsi"/>
-          <w:color w:val="000000"/>
-        </w:rPr>
-        <w:t>los lote</w:t>
-      </w:r>
-      <w:proofErr w:type="gramEnd"/>
-      <w:r>
-        <w:rPr>
-          <w:rFonts w:eastAsia="Verdana" w:cstheme="minorHAnsi"/>
-          <w:color w:val="000000"/>
-        </w:rPr>
-        <w:t xml:space="preserve">(s) se encuentre(n) debidamente independizado(s) a nivel registral.  </w:t>
+        <w:t xml:space="preserve">Suscribir la Escritura Pública que la presente minuta origine dentro de un plazo máximo de treinta (30) días hábiles luego de que el/los lote(s) se encuentre(n) debidamente independizado(s) a nivel registral.  </w:t>
       </w:r>
     </w:p>
     <w:p>
@@ -3720,23 +3547,7 @@
           <w:rFonts w:eastAsia="Verdana"/>
           <w:color w:val="000000" w:themeColor="text1"/>
         </w:rPr>
-        <w:t>Entregar el/</w:t>
-      </w:r>
-      <w:proofErr w:type="gramStart"/>
-      <w:r>
-        <w:rPr>
-          <w:rFonts w:eastAsia="Verdana"/>
-          <w:color w:val="000000" w:themeColor="text1"/>
-        </w:rPr>
-        <w:t>los lote</w:t>
-      </w:r>
-      <w:proofErr w:type="gramEnd"/>
-      <w:r>
-        <w:rPr>
-          <w:rFonts w:eastAsia="Verdana"/>
-          <w:color w:val="000000" w:themeColor="text1"/>
-        </w:rPr>
-        <w:t xml:space="preserve">(s) y las áreas y servicios comunes del Condominio, acorde con lo señalado en la Cláusula Sexta del Contrato y lo señalado en el </w:t>
+        <w:t xml:space="preserve">Entregar el/los lote(s) y las áreas y servicios comunes del Condominio, acorde con lo señalado en la Cláusula Sexta del Contrato y lo señalado en el </w:t>
       </w:r>
       <w:r>
         <w:rPr>
@@ -3825,23 +3636,7 @@
           <w:rFonts w:eastAsia="Verdana" w:cstheme="minorHAnsi"/>
           <w:color w:val="000000"/>
         </w:rPr>
-        <w:t>Realizar las gestiones necesarias para que se inscriba en los Registros Públicos de la Oficina Registral de Cañete la independización de el/</w:t>
-      </w:r>
-      <w:proofErr w:type="gramStart"/>
-      <w:r>
-        <w:rPr>
-          <w:rFonts w:eastAsia="Verdana" w:cstheme="minorHAnsi"/>
-          <w:color w:val="000000"/>
-        </w:rPr>
-        <w:t>los lote</w:t>
-      </w:r>
-      <w:proofErr w:type="gramEnd"/>
-      <w:r>
-        <w:rPr>
-          <w:rFonts w:eastAsia="Verdana" w:cstheme="minorHAnsi"/>
-          <w:color w:val="000000"/>
-        </w:rPr>
-        <w:t xml:space="preserve">(s) y de las áreas comunes del Condominio. El Comprador declara estar informado del proceso de independización registral </w:t>
+        <w:t xml:space="preserve">Realizar las gestiones necesarias para que se inscriba en los Registros Públicos de la Oficina Registral de Cañete la independización de el/los lote(s) y de las áreas comunes del Condominio. El Comprador declara estar informado del proceso de independización registral </w:t>
       </w:r>
       <w:r>
         <w:rPr>
@@ -3855,30 +3650,14 @@
           <w:rFonts w:eastAsia="Verdana" w:cstheme="minorHAnsi"/>
           <w:color w:val="000000"/>
         </w:rPr>
-        <w:t>/</w:t>
-      </w:r>
-      <w:proofErr w:type="gramStart"/>
-      <w:r>
-        <w:rPr>
-          <w:rFonts w:eastAsia="Verdana" w:cstheme="minorHAnsi"/>
-          <w:color w:val="000000"/>
-        </w:rPr>
-        <w:t>l</w:t>
-      </w:r>
-      <w:r>
-        <w:rPr>
-          <w:rFonts w:eastAsia="Verdana" w:cstheme="minorHAnsi"/>
-          <w:color w:val="000000"/>
-        </w:rPr>
-        <w:t>os lote</w:t>
-      </w:r>
-      <w:proofErr w:type="gramEnd"/>
-      <w:r>
-        <w:rPr>
-          <w:rFonts w:eastAsia="Verdana" w:cstheme="minorHAnsi"/>
-          <w:color w:val="000000"/>
-        </w:rPr>
-        <w:t xml:space="preserve">(s) </w:t>
+        <w:t>/l</w:t>
+      </w:r>
+      <w:r>
+        <w:rPr>
+          <w:rFonts w:eastAsia="Verdana" w:cstheme="minorHAnsi"/>
+          <w:color w:val="000000"/>
+        </w:rPr>
+        <w:t xml:space="preserve">os lote(s) </w:t>
       </w:r>
       <w:r>
         <w:rPr>
@@ -3939,23 +3718,7 @@
           <w:rFonts w:eastAsia="Verdana" w:cstheme="minorHAnsi"/>
           <w:color w:val="000000"/>
         </w:rPr>
-        <w:t>Suscribir todos los documentos necesarios para perfeccionar la transferencia de propiedad de el/</w:t>
-      </w:r>
-      <w:proofErr w:type="gramStart"/>
-      <w:r>
-        <w:rPr>
-          <w:rFonts w:eastAsia="Verdana" w:cstheme="minorHAnsi"/>
-          <w:color w:val="000000"/>
-        </w:rPr>
-        <w:t>los lote</w:t>
-      </w:r>
-      <w:proofErr w:type="gramEnd"/>
-      <w:r>
-        <w:rPr>
-          <w:rFonts w:eastAsia="Verdana" w:cstheme="minorHAnsi"/>
-          <w:color w:val="000000"/>
-        </w:rPr>
-        <w:t>(s) a favor de El Comprador de acuerdo con los términos previstos en el presente Contrato.</w:t>
+        <w:t>Suscribir todos los documentos necesarios para perfeccionar la transferencia de propiedad de el/los lote(s) a favor de El Comprador de acuerdo con los términos previstos en el presente Contrato.</w:t>
       </w:r>
     </w:p>
     <w:p>
@@ -4091,23 +3854,7 @@
           <w:rFonts w:eastAsia="Verdana" w:cstheme="minorHAnsi"/>
           <w:color w:val="000000"/>
         </w:rPr>
-        <w:t>Pagar el Precio de Venta de el/</w:t>
-      </w:r>
-      <w:proofErr w:type="gramStart"/>
-      <w:r>
-        <w:rPr>
-          <w:rFonts w:eastAsia="Verdana" w:cstheme="minorHAnsi"/>
-          <w:color w:val="000000"/>
-        </w:rPr>
-        <w:t>los lote</w:t>
-      </w:r>
-      <w:proofErr w:type="gramEnd"/>
-      <w:r>
-        <w:rPr>
-          <w:rFonts w:eastAsia="Verdana" w:cstheme="minorHAnsi"/>
-          <w:color w:val="000000"/>
-        </w:rPr>
-        <w:t xml:space="preserve">(s), acorde con los términos y condiciones establecidos en el presente Contrato. </w:t>
+        <w:t xml:space="preserve">Pagar el Precio de Venta de el/los lote(s), acorde con los términos y condiciones establecidos en el presente Contrato. </w:t>
       </w:r>
     </w:p>
     <w:p>
@@ -4150,17 +3897,8 @@
           <w:rFonts w:eastAsia="Verdana" w:cstheme="minorHAnsi"/>
           <w:color w:val="000000"/>
         </w:rPr>
-        <w:t>Suscribir la Escritura Pública que la presente minuta origine dentro de un plazo de treinta (30) días hábiles siguientes a la fecha en que La Vendedora haya comunicado la inscripción registral de el/</w:t>
-      </w:r>
-      <w:proofErr w:type="gramStart"/>
-      <w:r>
-        <w:rPr>
-          <w:rFonts w:eastAsia="Verdana" w:cstheme="minorHAnsi"/>
-          <w:color w:val="000000"/>
-        </w:rPr>
-        <w:t>los lote</w:t>
-      </w:r>
-      <w:proofErr w:type="gramEnd"/>
+        <w:t>Suscribir la Escritura Pública que la presente minuta origine dentro de un plazo de treinta (30) días hábiles siguientes a la fecha en que La Vendedora haya comunicado la inscripción registral de el/los lote</w:t>
+      </w:r>
       <w:r>
         <w:rPr>
           <w:rFonts w:eastAsia="Verdana" w:cstheme="minorHAnsi"/>
@@ -4302,23 +4040,7 @@
           <w:rFonts w:eastAsia="Verdana" w:cstheme="minorHAnsi"/>
           <w:color w:val="000000"/>
         </w:rPr>
-        <w:t>Pagar los tributos municipales tales como: (i) impuesto predial desde el año siguiente a aquel en que adquiera la propiedad de el/</w:t>
-      </w:r>
-      <w:proofErr w:type="gramStart"/>
-      <w:r>
-        <w:rPr>
-          <w:rFonts w:eastAsia="Verdana" w:cstheme="minorHAnsi"/>
-          <w:color w:val="000000"/>
-        </w:rPr>
-        <w:t>los lote</w:t>
-      </w:r>
-      <w:proofErr w:type="gramEnd"/>
-      <w:r>
-        <w:rPr>
-          <w:rFonts w:eastAsia="Verdana" w:cstheme="minorHAnsi"/>
-          <w:color w:val="000000"/>
-        </w:rPr>
-        <w:t>(s)</w:t>
+        <w:t>Pagar los tributos municipales tales como: (i) impuesto predial desde el año siguiente a aquel en que adquiera la propiedad de el/los lote(s)</w:t>
       </w:r>
       <w:r>
         <w:rPr>
@@ -4341,39 +4063,7 @@
           <w:rFonts w:eastAsia="Verdana" w:cstheme="minorHAnsi"/>
           <w:color w:val="000000"/>
         </w:rPr>
-        <w:t>(</w:t>
-      </w:r>
-      <w:proofErr w:type="spellStart"/>
-      <w:r>
-        <w:rPr>
-          <w:rFonts w:eastAsia="Verdana" w:cstheme="minorHAnsi"/>
-          <w:color w:val="000000"/>
-        </w:rPr>
-        <w:t>ii</w:t>
-      </w:r>
-      <w:proofErr w:type="spellEnd"/>
-      <w:r>
-        <w:rPr>
-          <w:rFonts w:eastAsia="Verdana" w:cstheme="minorHAnsi"/>
-          <w:color w:val="000000"/>
-        </w:rPr>
-        <w:t xml:space="preserve">) arbitrios municipales, entre otros tributos que afecten a </w:t>
-      </w:r>
-      <w:proofErr w:type="spellStart"/>
-      <w:r>
-        <w:rPr>
-          <w:rFonts w:eastAsia="Verdana" w:cstheme="minorHAnsi"/>
-          <w:color w:val="000000"/>
-        </w:rPr>
-        <w:t>el</w:t>
-      </w:r>
-      <w:proofErr w:type="spellEnd"/>
-      <w:r>
-        <w:rPr>
-          <w:rFonts w:eastAsia="Verdana" w:cstheme="minorHAnsi"/>
-          <w:color w:val="000000"/>
-        </w:rPr>
-        <w:t>/los lote(s)</w:t>
+        <w:t>(ii) arbitrios municipales, entre otros tributos que afecten a el/los lote(s)</w:t>
       </w:r>
       <w:r>
         <w:rPr>
@@ -4468,23 +4158,7 @@
           <w:rFonts w:eastAsia="Verdana"/>
           <w:color w:val="000000" w:themeColor="text1"/>
         </w:rPr>
-        <w:t>Pagar dentro de los primeros cinco (05) días de cada mes, desde la fecha de entrega de el/</w:t>
-      </w:r>
-      <w:proofErr w:type="gramStart"/>
-      <w:r>
-        <w:rPr>
-          <w:rFonts w:eastAsia="Verdana"/>
-          <w:color w:val="000000" w:themeColor="text1"/>
-        </w:rPr>
-        <w:t>los lote</w:t>
-      </w:r>
-      <w:proofErr w:type="gramEnd"/>
-      <w:r>
-        <w:rPr>
-          <w:rFonts w:eastAsia="Verdana"/>
-          <w:color w:val="000000" w:themeColor="text1"/>
-        </w:rPr>
-        <w:t xml:space="preserve">(s), los servicios de electricidad, agua, y otros relacionados con el/los lote(s) que correspondieran. Las Partes reconocen que </w:t>
+        <w:t xml:space="preserve">Pagar dentro de los primeros cinco (05) días de cada mes, desde la fecha de entrega de el/los lote(s), los servicios de electricidad, agua, y otros relacionados con el/los lote(s) que correspondieran. Las Partes reconocen que </w:t>
       </w:r>
       <w:r>
         <w:rPr>
@@ -4583,15 +4257,7 @@
         <w:t>El C</w:t>
       </w:r>
       <w:r>
-        <w:t xml:space="preserve">omprador no </w:t>
-      </w:r>
-      <w:proofErr w:type="gramStart"/>
-      <w:r>
-        <w:t>cancelara</w:t>
-      </w:r>
-      <w:proofErr w:type="gramEnd"/>
-      <w:r>
-        <w:t xml:space="preserve"> el traslado efectuado, </w:t>
+        <w:t xml:space="preserve">omprador no cancelara el traslado efectuado, </w:t>
       </w:r>
       <w:r>
         <w:t>San José de Asia</w:t>
@@ -4823,23 +4489,7 @@
           <w:rFonts w:cstheme="minorHAnsi"/>
           <w:lang w:val="es-CL"/>
         </w:rPr>
-        <w:t xml:space="preserve">un pozo de agua en una zona externa al Condominio. Dicho pozo servirá para el abastecimiento del Condominio, pero no será de propiedad de los copropietarios del condominio, ello porque la titularidad de la licencia de uso de agua, el mantenimiento, operación y administración de dicho pozo le corresponden a la empresa prestadora de servicios de la zona, ello de conformidad con la Ley de Recursos Hídricos y su Reglamento. Será la empresa prestadora de servicios de la zona la que tenga a su cargo el correcto abastecimiento con la finalidad de que el condominio pueda gozar de dicho recurso de manera adecuada y, dicha empresa prestadora de servicios será la que cobrará la tarifa que corresponda por la prestación del servicio; ello de conformidad con la legislación vigente. A la fecha la empresa prestadora de servicios de la zona es </w:t>
-      </w:r>
-      <w:proofErr w:type="gramStart"/>
-      <w:r>
-        <w:rPr>
-          <w:rFonts w:cstheme="minorHAnsi"/>
-          <w:lang w:val="es-CL"/>
-        </w:rPr>
-        <w:t>EMAPA</w:t>
-      </w:r>
-      <w:proofErr w:type="gramEnd"/>
-      <w:r>
-        <w:rPr>
-          <w:rFonts w:cstheme="minorHAnsi"/>
-          <w:lang w:val="es-CL"/>
-        </w:rPr>
-        <w:t xml:space="preserve"> pero ello podría variar en atención a alguna disposición</w:t>
+        <w:t>un pozo de agua en una zona externa al Condominio. Dicho pozo servirá para el abastecimiento del Condominio, pero no será de propiedad de los copropietarios del condominio, ello porque la titularidad de la licencia de uso de agua, el mantenimiento, operación y administración de dicho pozo le corresponden a la empresa prestadora de servicios de la zona, ello de conformidad con la Ley de Recursos Hídricos y su Reglamento. Será la empresa prestadora de servicios de la zona la que tenga a su cargo el correcto abastecimiento con la finalidad de que el condominio pueda gozar de dicho recurso de manera adecuada y, dicha empresa prestadora de servicios será la que cobrará la tarifa que corresponda por la prestación del servicio; ello de conformidad con la legislación vigente. A la fecha la empresa prestadora de servicios de la zona es EMAPA pero ello podría variar en atención a alguna disposición</w:t>
       </w:r>
       <w:r>
         <w:rPr>
@@ -4960,25 +4610,7 @@
           <w:color w:val="000000"/>
           <w:spacing w:val="-4"/>
         </w:rPr>
-        <w:t>Efectuar la inscripción registral de la transferencia de propiedad (adjudicación) de el/</w:t>
-      </w:r>
-      <w:proofErr w:type="gramStart"/>
-      <w:r>
-        <w:rPr>
-          <w:rFonts w:eastAsia="Verdana" w:cstheme="minorHAnsi"/>
-          <w:color w:val="000000"/>
-          <w:spacing w:val="-4"/>
-        </w:rPr>
-        <w:t>los lote</w:t>
-      </w:r>
-      <w:proofErr w:type="gramEnd"/>
-      <w:r>
-        <w:rPr>
-          <w:rFonts w:eastAsia="Verdana" w:cstheme="minorHAnsi"/>
-          <w:color w:val="000000"/>
-          <w:spacing w:val="-4"/>
-        </w:rPr>
-        <w:t xml:space="preserve">(s) a su nombre </w:t>
+        <w:t xml:space="preserve">Efectuar la inscripción registral de la transferencia de propiedad (adjudicación) de el/los lote(s) a su nombre </w:t>
       </w:r>
       <w:r>
         <w:rPr>
@@ -5381,23 +5013,7 @@
           <w:rFonts w:eastAsia="Verdana" w:cstheme="minorHAnsi"/>
           <w:color w:val="000000"/>
         </w:rPr>
-        <w:t>ener conocimiento que las áreas, linderos y medidas perimétricas de el/</w:t>
-      </w:r>
-      <w:proofErr w:type="gramStart"/>
-      <w:r>
-        <w:rPr>
-          <w:rFonts w:eastAsia="Verdana" w:cstheme="minorHAnsi"/>
-          <w:color w:val="000000"/>
-        </w:rPr>
-        <w:t>los lote</w:t>
-      </w:r>
-      <w:proofErr w:type="gramEnd"/>
-      <w:r>
-        <w:rPr>
-          <w:rFonts w:eastAsia="Verdana" w:cstheme="minorHAnsi"/>
-          <w:color w:val="000000"/>
-        </w:rPr>
-        <w:t>(s), así como las características del Condominio, establecidos en los Anexos del Contrato podrán</w:t>
+        <w:t>ener conocimiento que las áreas, linderos y medidas perimétricas de el/los lote(s), así como las características del Condominio, establecidos en los Anexos del Contrato podrán</w:t>
       </w:r>
       <w:r>
         <w:rPr>
@@ -5453,23 +5069,7 @@
           <w:rFonts w:eastAsia="Verdana"/>
           <w:color w:val="000000" w:themeColor="text1"/>
         </w:rPr>
-        <w:t xml:space="preserve">El Comprador declara tener conocimiento que el vencimiento de los plazos de entrega se prorrogará automáticamente, sin responsabilidad para La Vendedora, en cualquiera de los casos señalados en la Cláusula </w:t>
-      </w:r>
-      <w:proofErr w:type="gramStart"/>
-      <w:r>
-        <w:rPr>
-          <w:rFonts w:eastAsia="Verdana"/>
-          <w:color w:val="000000" w:themeColor="text1"/>
-        </w:rPr>
-        <w:t>Décimo Cuarta</w:t>
-      </w:r>
-      <w:proofErr w:type="gramEnd"/>
-      <w:r>
-        <w:rPr>
-          <w:rFonts w:eastAsia="Verdana"/>
-          <w:color w:val="000000" w:themeColor="text1"/>
-        </w:rPr>
-        <w:t>.</w:t>
+        <w:t>El Comprador declara tener conocimiento que el vencimiento de los plazos de entrega se prorrogará automáticamente, sin responsabilidad para La Vendedora, en cualquiera de los casos señalados en la Cláusula Décimo Cuarta.</w:t>
       </w:r>
     </w:p>
     <w:p>
@@ -5502,39 +5102,7 @@
           <w:rFonts w:eastAsia="Verdana" w:cstheme="minorHAnsi"/>
           <w:color w:val="000000"/>
         </w:rPr>
-        <w:t xml:space="preserve">Las Partes declaran y reconocen que las cláusulas contenidas en el presente documento han sido revisadas detenidamente, sustituyendo cualquier otro acuerdo entre las Partes con relación a </w:t>
-      </w:r>
-      <w:proofErr w:type="spellStart"/>
-      <w:r>
-        <w:rPr>
-          <w:rFonts w:eastAsia="Verdana" w:cstheme="minorHAnsi"/>
-          <w:color w:val="000000"/>
-        </w:rPr>
-        <w:t>el</w:t>
-      </w:r>
-      <w:proofErr w:type="spellEnd"/>
-      <w:r>
-        <w:rPr>
-          <w:rFonts w:eastAsia="Verdana" w:cstheme="minorHAnsi"/>
-          <w:color w:val="000000"/>
-        </w:rPr>
-        <w:t>/</w:t>
-      </w:r>
-      <w:proofErr w:type="gramStart"/>
-      <w:r>
-        <w:rPr>
-          <w:rFonts w:eastAsia="Verdana" w:cstheme="minorHAnsi"/>
-          <w:color w:val="000000"/>
-        </w:rPr>
-        <w:t>los lote</w:t>
-      </w:r>
-      <w:proofErr w:type="gramEnd"/>
-      <w:r>
-        <w:rPr>
-          <w:rFonts w:eastAsia="Verdana" w:cstheme="minorHAnsi"/>
-          <w:color w:val="000000"/>
-        </w:rPr>
-        <w:t>(s) y/o proyecto sobre el Condominio.</w:t>
+        <w:t>Las Partes declaran y reconocen que las cláusulas contenidas en el presente documento han sido revisadas detenidamente, sustituyendo cualquier otro acuerdo entre las Partes con relación a el/los lote(s) y/o proyecto sobre el Condominio.</w:t>
       </w:r>
     </w:p>
     <w:p>
@@ -5803,23 +5371,7 @@
           <w:rFonts w:ascii="Calibri" w:eastAsia="Calibri" w:hAnsi="Calibri" w:cs="Calibri"/>
           <w:color w:val="000000" w:themeColor="text1"/>
         </w:rPr>
-        <w:t>Las Partes declaran que la Vendedora es quien tiene la potestad de determinar (i) el alcance y/o el concepto que se desarrollará en el Condominio; y, (</w:t>
-      </w:r>
-      <w:proofErr w:type="spellStart"/>
-      <w:r>
-        <w:rPr>
-          <w:rFonts w:ascii="Calibri" w:eastAsia="Calibri" w:hAnsi="Calibri" w:cs="Calibri"/>
-          <w:color w:val="000000" w:themeColor="text1"/>
-        </w:rPr>
-        <w:t>ii</w:t>
-      </w:r>
-      <w:proofErr w:type="spellEnd"/>
-      <w:r>
-        <w:rPr>
-          <w:rFonts w:ascii="Calibri" w:eastAsia="Calibri" w:hAnsi="Calibri" w:cs="Calibri"/>
-          <w:color w:val="000000" w:themeColor="text1"/>
-        </w:rPr>
-        <w:t>) la modalidad de Habilitación Urbana a ser solicitada ante la Municipalidad, la misma que tiene por la finalidad lograr la independización registral definitiva de los lotes. Siendo así, la Vendedora, determinará cuál es aquella modalidad que se ajusta de mejor manera al desarrollo del proyecto y a la concreción de los fines que se persigue, entre los que se encuentran la mencionada independización y en ese sentido, se hará cargo de la tramitación. Al respecto, el Comprador declara expresamente encontrarse de acuerdo y no podrá cuestionar lo indicado, salvo que sea mediante un proceso judicial o arbitral según corresponda</w:t>
+        <w:t>Las Partes declaran que la Vendedora es quien tiene la potestad de determinar (i) el alcance y/o el concepto que se desarrollará en el Condominio; y, (ii) la modalidad de Habilitación Urbana a ser solicitada ante la Municipalidad, la misma que tiene por la finalidad lograr la independización registral definitiva de los lotes. Siendo así, la Vendedora, determinará cuál es aquella modalidad que se ajusta de mejor manera al desarrollo del proyecto y a la concreción de los fines que se persigue, entre los que se encuentran la mencionada independización y en ese sentido, se hará cargo de la tramitación. Al respecto, el Comprador declara expresamente encontrarse de acuerdo y no podrá cuestionar lo indicado, salvo que sea mediante un proceso judicial o arbitral según corresponda</w:t>
       </w:r>
       <w:r>
         <w:rPr>
@@ -5899,25 +5451,7 @@
           <w:color w:val="000000"/>
           <w:spacing w:val="-3"/>
         </w:rPr>
-        <w:t xml:space="preserve">En caso El Comprador incumpliera cualquier obligación pactada bajo el presente Contrato, </w:t>
-      </w:r>
-      <w:proofErr w:type="gramStart"/>
-      <w:r>
-        <w:rPr>
-          <w:rFonts w:eastAsia="Verdana" w:cstheme="minorHAnsi"/>
-          <w:color w:val="000000"/>
-          <w:spacing w:val="-3"/>
-        </w:rPr>
-        <w:t>incluyendo</w:t>
-      </w:r>
-      <w:proofErr w:type="gramEnd"/>
-      <w:r>
-        <w:rPr>
-          <w:rFonts w:eastAsia="Verdana" w:cstheme="minorHAnsi"/>
-          <w:color w:val="000000"/>
-          <w:spacing w:val="-3"/>
-        </w:rPr>
-        <w:t xml:space="preserve"> pero sin limitarse al pago de las penalidades señaladas en la Cláusula Décimo </w:t>
+        <w:t xml:space="preserve">En caso El Comprador incumpliera cualquier obligación pactada bajo el presente Contrato, incluyendo pero sin limitarse al pago de las penalidades señaladas en la Cláusula Décimo </w:t>
       </w:r>
       <w:r>
         <w:rPr>
@@ -6866,39 +6400,7 @@
           <w:rFonts w:cstheme="minorHAnsi"/>
           <w:spacing w:val="-3"/>
         </w:rPr>
-        <w:t xml:space="preserve">Las Partes acuerdan expresamente que la Vendedora podrá compensar, hasta </w:t>
-      </w:r>
-      <w:proofErr w:type="gramStart"/>
-      <w:r>
-        <w:rPr>
-          <w:rFonts w:cstheme="minorHAnsi"/>
-          <w:spacing w:val="-3"/>
-        </w:rPr>
-        <w:t>donde  alcance</w:t>
-      </w:r>
-      <w:proofErr w:type="gramEnd"/>
-      <w:r>
-        <w:rPr>
-          <w:rFonts w:cstheme="minorHAnsi"/>
-          <w:spacing w:val="-3"/>
-        </w:rPr>
-        <w:t xml:space="preserve"> (i) el importe de las penalidades generadas, según lo señalado en los numerales anteriores, y/o (</w:t>
-      </w:r>
-      <w:proofErr w:type="spellStart"/>
-      <w:r>
-        <w:rPr>
-          <w:rFonts w:cstheme="minorHAnsi"/>
-          <w:spacing w:val="-3"/>
-        </w:rPr>
-        <w:t>ii</w:t>
-      </w:r>
-      <w:proofErr w:type="spellEnd"/>
-      <w:r>
-        <w:rPr>
-          <w:rFonts w:cstheme="minorHAnsi"/>
-          <w:spacing w:val="-3"/>
-        </w:rPr>
-        <w:t xml:space="preserve">) cualquier otro gasto y/o concepto generado, respecto del importe que </w:t>
+        <w:t xml:space="preserve">Las Partes acuerdan expresamente que la Vendedora podrá compensar, hasta donde  alcance (i) el importe de las penalidades generadas, según lo señalado en los numerales anteriores, y/o (ii) cualquier otro gasto y/o concepto generado, respecto del importe que </w:t>
       </w:r>
       <w:r>
         <w:rPr>
@@ -7389,21 +6891,7 @@
         <w:rPr>
           <w:rFonts w:cstheme="minorHAnsi"/>
         </w:rPr>
-        <w:t xml:space="preserve"> el presente Contrato, </w:t>
-      </w:r>
-      <w:proofErr w:type="gramStart"/>
-      <w:r>
-        <w:rPr>
-          <w:rFonts w:cstheme="minorHAnsi"/>
-        </w:rPr>
-        <w:t>de acuerdo a</w:t>
-      </w:r>
-      <w:proofErr w:type="gramEnd"/>
-      <w:r>
-        <w:rPr>
-          <w:rFonts w:cstheme="minorHAnsi"/>
-        </w:rPr>
-        <w:t xml:space="preserve"> lo señalado en el artículo 1430 del Código Civil, mediante comunicación escrita enviada por la vía notarial a </w:t>
+        <w:t xml:space="preserve"> el presente Contrato, de acuerdo a lo señalado en el artículo 1430 del Código Civil, mediante comunicación escrita enviada por la vía notarial a </w:t>
       </w:r>
       <w:r>
         <w:rPr>
@@ -7454,14 +6942,12 @@
         </w:rPr>
         <w:t xml:space="preserve">no significará, en ningún caso, la presunción de renuncia </w:t>
       </w:r>
-      <w:proofErr w:type="gramStart"/>
       <w:r>
         <w:rPr>
           <w:rFonts w:cstheme="minorHAnsi"/>
         </w:rPr>
         <w:t>del mismo</w:t>
       </w:r>
-      <w:proofErr w:type="gramEnd"/>
       <w:r>
         <w:rPr>
           <w:rFonts w:cstheme="minorHAnsi"/>
@@ -7751,25 +7237,7 @@
           <w:bCs/>
           <w:color w:val="000000"/>
         </w:rPr>
-        <w:t xml:space="preserve"> pudiera haber introducido en el/</w:t>
-      </w:r>
-      <w:proofErr w:type="gramStart"/>
-      <w:r>
-        <w:rPr>
-          <w:rFonts w:eastAsia="Verdana" w:cstheme="minorHAnsi"/>
-          <w:bCs/>
-          <w:color w:val="000000"/>
-        </w:rPr>
-        <w:t>los lote</w:t>
-      </w:r>
-      <w:proofErr w:type="gramEnd"/>
-      <w:r>
-        <w:rPr>
-          <w:rFonts w:eastAsia="Verdana" w:cstheme="minorHAnsi"/>
-          <w:bCs/>
-          <w:color w:val="000000"/>
-        </w:rPr>
-        <w:t xml:space="preserve">(s) quedarán </w:t>
+        <w:t xml:space="preserve"> pudiera haber introducido en el/los lote(s) quedarán </w:t>
       </w:r>
       <w:r>
         <w:rPr>
@@ -8270,23 +7738,7 @@
           <w:rFonts w:eastAsia="Verdana" w:cstheme="minorHAnsi"/>
           <w:color w:val="000000"/>
         </w:rPr>
-        <w:t xml:space="preserve">Los títulos de las cláusulas utilizados en este contrato son meramente declarativos y no tienen validez para la interpretación </w:t>
-      </w:r>
-      <w:proofErr w:type="gramStart"/>
-      <w:r>
-        <w:rPr>
-          <w:rFonts w:eastAsia="Verdana" w:cstheme="minorHAnsi"/>
-          <w:color w:val="000000"/>
-        </w:rPr>
-        <w:t>del mismo</w:t>
-      </w:r>
-      <w:proofErr w:type="gramEnd"/>
-      <w:r>
-        <w:rPr>
-          <w:rFonts w:eastAsia="Verdana" w:cstheme="minorHAnsi"/>
-          <w:color w:val="000000"/>
-        </w:rPr>
-        <w:t>.</w:t>
+        <w:t>Los títulos de las cláusulas utilizados en este contrato son meramente declarativos y no tienen validez para la interpretación del mismo.</w:t>
       </w:r>
     </w:p>
     <w:p>
@@ -8384,50 +7836,20 @@
           <w:rFonts w:eastAsia="Verdana" w:cstheme="minorHAnsi"/>
           <w:spacing w:val="-4"/>
         </w:rPr>
-        <w:t xml:space="preserve">produzca un </w:t>
-      </w:r>
-      <w:proofErr w:type="gramStart"/>
+        <w:t>produzca un día sábado, domingo o feriado en la ciudad de Lima, Perú, el vencimiento de la citada obligación se entenderá prorrogado hasta el siguiente día hábil.</w:t>
+      </w:r>
       <w:r>
         <w:rPr>
           <w:rFonts w:eastAsia="Verdana" w:cstheme="minorHAnsi"/>
           <w:spacing w:val="-4"/>
         </w:rPr>
-        <w:t>día sábado</w:t>
-      </w:r>
-      <w:proofErr w:type="gramEnd"/>
-      <w:r>
-        <w:rPr>
-          <w:rFonts w:eastAsia="Verdana" w:cstheme="minorHAnsi"/>
+        <w:t xml:space="preserve"> </w:t>
+      </w:r>
+      <w:r>
+        <w:rPr>
           <w:spacing w:val="-4"/>
         </w:rPr>
-        <w:t>, domingo o feriado en la ciudad de Lima, Perú, el vencimiento de la citada obligación se entenderá prorrogado hasta el siguiente día hábil.</w:t>
-      </w:r>
-      <w:r>
-        <w:rPr>
-          <w:rFonts w:eastAsia="Verdana" w:cstheme="minorHAnsi"/>
-          <w:spacing w:val="-4"/>
-        </w:rPr>
-        <w:t xml:space="preserve"> </w:t>
-      </w:r>
-      <w:r>
-        <w:rPr>
-          <w:spacing w:val="-4"/>
-        </w:rPr>
-        <w:t xml:space="preserve">Esta prórroga no aplicará al pago de ninguna cuota, siendo </w:t>
-      </w:r>
-      <w:proofErr w:type="gramStart"/>
-      <w:r>
-        <w:rPr>
-          <w:spacing w:val="-4"/>
-        </w:rPr>
-        <w:t>que</w:t>
-      </w:r>
-      <w:proofErr w:type="gramEnd"/>
-      <w:r>
-        <w:rPr>
-          <w:spacing w:val="-4"/>
-        </w:rPr>
-        <w:t xml:space="preserve"> para dicho caso, se tendrá en cuenta las condiciones de la entidad bancaria recaudadora.</w:t>
+        <w:t>Esta prórroga no aplicará al pago de ninguna cuota, siendo que para dicho caso, se tendrá en cuenta las condiciones de la entidad bancaria recaudadora.</w:t>
       </w:r>
     </w:p>
     <w:p>
@@ -8685,43 +8107,7 @@
           <w:color w:val="000000"/>
           <w:lang w:val="es-ES" w:eastAsia="es-PE"/>
         </w:rPr>
-        <w:t>Las Partes acuerdan que (a) la información que se hayan proporcionado ente ellas y/o sus asesores para la celebración del Contrato y (b) los términos y la documentación del presente Contrato, tienen carácter de confidencial. En dicho sentido, dicha información no podrá ser comunicada a terceros, sin el consentimiento previo y por escrito de las Partes salvo que: (i) se trate de sus directores, gerentes, funcionarios, asesores legales externos y consejeros, u otros involucrados directamente en la transacción; (</w:t>
-      </w:r>
-      <w:proofErr w:type="spellStart"/>
-      <w:r>
-        <w:rPr>
-          <w:rFonts w:eastAsia="Times New Roman" w:cstheme="minorHAnsi"/>
-          <w:color w:val="000000"/>
-          <w:lang w:val="es-ES" w:eastAsia="es-PE"/>
-        </w:rPr>
-        <w:t>ii</w:t>
-      </w:r>
-      <w:proofErr w:type="spellEnd"/>
-      <w:r>
-        <w:rPr>
-          <w:rFonts w:eastAsia="Times New Roman" w:cstheme="minorHAnsi"/>
-          <w:color w:val="000000"/>
-          <w:lang w:val="es-ES" w:eastAsia="es-PE"/>
-        </w:rPr>
-        <w:t>) posibles cesionarios del Contrato, y, en tal caso, informándoles a tales asesores o potenciales participantes del carácter confidencial de dicha información, o (</w:t>
-      </w:r>
-      <w:proofErr w:type="spellStart"/>
-      <w:r>
-        <w:rPr>
-          <w:rFonts w:eastAsia="Times New Roman" w:cstheme="minorHAnsi"/>
-          <w:color w:val="000000"/>
-          <w:lang w:val="es-ES" w:eastAsia="es-PE"/>
-        </w:rPr>
-        <w:t>ii</w:t>
-      </w:r>
-      <w:proofErr w:type="spellEnd"/>
-      <w:r>
-        <w:rPr>
-          <w:rFonts w:eastAsia="Times New Roman" w:cstheme="minorHAnsi"/>
-          <w:color w:val="000000"/>
-          <w:lang w:val="es-ES" w:eastAsia="es-PE"/>
-        </w:rPr>
-        <w:t>) fuera requerido a revelar dicha información por una autoridad gubernamental y/o notaría pública para el ejercicio de sus derechos y/o la formalización y/o inscripción del presente Contrato.</w:t>
+        <w:t>Las Partes acuerdan que (a) la información que se hayan proporcionado ente ellas y/o sus asesores para la celebración del Contrato y (b) los términos y la documentación del presente Contrato, tienen carácter de confidencial. En dicho sentido, dicha información no podrá ser comunicada a terceros, sin el consentimiento previo y por escrito de las Partes salvo que: (i) se trate de sus directores, gerentes, funcionarios, asesores legales externos y consejeros, u otros involucrados directamente en la transacción; (ii) posibles cesionarios del Contrato, y, en tal caso, informándoles a tales asesores o potenciales participantes del carácter confidencial de dicha información, o (ii) fuera requerido a revelar dicha información por una autoridad gubernamental y/o notaría pública para el ejercicio de sus derechos y/o la formalización y/o inscripción del presente Contrato.</w:t>
       </w:r>
     </w:p>
     <w:p>
@@ -9365,23 +8751,7 @@
           <w:rFonts w:eastAsia="Verdana" w:cstheme="minorHAnsi"/>
           <w:color w:val="000000"/>
         </w:rPr>
-        <w:t>Agregue usted, señor Notario, lo que fuese de Ley, efectúe los insertos que corresponda y sírvase presentar los partes al Registro de Predios de la Oficina Registral de Cañete para su inscripción una vez registrada la independización de el/</w:t>
-      </w:r>
-      <w:proofErr w:type="gramStart"/>
-      <w:r>
-        <w:rPr>
-          <w:rFonts w:eastAsia="Verdana" w:cstheme="minorHAnsi"/>
-          <w:color w:val="000000"/>
-        </w:rPr>
-        <w:t>los lote</w:t>
-      </w:r>
-      <w:proofErr w:type="gramEnd"/>
-      <w:r>
-        <w:rPr>
-          <w:rFonts w:eastAsia="Verdana" w:cstheme="minorHAnsi"/>
-          <w:color w:val="000000"/>
-        </w:rPr>
-        <w:t>(s).</w:t>
+        <w:t>Agregue usted, señor Notario, lo que fuese de Ley, efectúe los insertos que corresponda y sírvase presentar los partes al Registro de Predios de la Oficina Registral de Cañete para su inscripción una vez registrada la independización de el/los lote(s).</w:t>
       </w:r>
     </w:p>
     <w:p>
@@ -9455,7 +8825,6 @@
         </w:rPr>
         <w:t>{{</w:t>
       </w:r>
-      <w:proofErr w:type="spellStart"/>
       <w:r>
         <w:rPr>
           <w:rFonts w:eastAsia="Verdana" w:cstheme="minorHAnsi"/>
@@ -9463,7 +8832,6 @@
         </w:rPr>
         <w:t>day</w:t>
       </w:r>
-      <w:proofErr w:type="spellEnd"/>
       <w:r>
         <w:rPr>
           <w:rFonts w:eastAsia="Verdana" w:cstheme="minorHAnsi"/>
@@ -9504,61 +8872,43 @@
           <w:rFonts w:eastAsia="Verdana" w:cstheme="minorHAnsi"/>
           <w:color w:val="000000"/>
         </w:rPr>
+        <w:t>{month</w:t>
+      </w:r>
+      <w:r>
+        <w:rPr>
+          <w:rFonts w:eastAsia="Verdana" w:cstheme="minorHAnsi"/>
+          <w:color w:val="000000"/>
+        </w:rPr>
+        <w:t>}</w:t>
+      </w:r>
+      <w:r>
+        <w:rPr>
+          <w:rFonts w:eastAsia="Verdana" w:cstheme="minorHAnsi"/>
+          <w:color w:val="000000"/>
+        </w:rPr>
+        <w:t>}</w:t>
+      </w:r>
+      <w:r>
+        <w:rPr>
+          <w:rFonts w:eastAsia="Verdana" w:cstheme="minorHAnsi"/>
+          <w:color w:val="000000"/>
+        </w:rPr>
+        <w:t xml:space="preserve"> de </w:t>
+      </w:r>
+      <w:r>
+        <w:rPr>
+          <w:rFonts w:eastAsia="Verdana" w:cstheme="minorHAnsi"/>
+          <w:color w:val="000000"/>
+        </w:rPr>
         <w:t>{</w:t>
       </w:r>
-      <w:proofErr w:type="spellStart"/>
-      <w:r>
-        <w:rPr>
-          <w:rFonts w:eastAsia="Verdana" w:cstheme="minorHAnsi"/>
-          <w:color w:val="000000"/>
-        </w:rPr>
-        <w:t>month</w:t>
-      </w:r>
-      <w:proofErr w:type="spellEnd"/>
-      <w:r>
-        <w:rPr>
-          <w:rFonts w:eastAsia="Verdana" w:cstheme="minorHAnsi"/>
-          <w:color w:val="000000"/>
-        </w:rPr>
-        <w:t>}</w:t>
-      </w:r>
-      <w:r>
-        <w:rPr>
-          <w:rFonts w:eastAsia="Verdana" w:cstheme="minorHAnsi"/>
-          <w:color w:val="000000"/>
-        </w:rPr>
-        <w:t>}</w:t>
-      </w:r>
-      <w:r>
-        <w:rPr>
-          <w:rFonts w:eastAsia="Verdana" w:cstheme="minorHAnsi"/>
-          <w:color w:val="000000"/>
-        </w:rPr>
-        <w:t xml:space="preserve"> de </w:t>
-      </w:r>
-      <w:r>
-        <w:rPr>
-          <w:rFonts w:eastAsia="Verdana" w:cstheme="minorHAnsi"/>
-          <w:color w:val="000000"/>
-        </w:rPr>
-        <w:t>{</w:t>
-      </w:r>
-      <w:r>
-        <w:rPr>
-          <w:rFonts w:eastAsia="Verdana" w:cstheme="minorHAnsi"/>
-          <w:color w:val="000000"/>
-        </w:rPr>
-        <w:t>{</w:t>
-      </w:r>
-      <w:proofErr w:type="spellStart"/>
-      <w:r>
-        <w:rPr>
-          <w:rFonts w:eastAsia="Verdana" w:cstheme="minorHAnsi"/>
-          <w:color w:val="000000"/>
-        </w:rPr>
-        <w:t>year</w:t>
-      </w:r>
-      <w:proofErr w:type="spellEnd"/>
+      <w:r>
+        <w:rPr>
+          <w:rFonts w:eastAsia="Verdana" w:cstheme="minorHAnsi"/>
+          <w:color w:val="000000"/>
+        </w:rPr>
+        <w:t>{year</w:t>
+      </w:r>
       <w:r>
         <w:rPr>
           <w:rFonts w:eastAsia="Verdana" w:cstheme="minorHAnsi"/>
@@ -9809,23 +9159,7 @@
                 <w:rFonts w:asciiTheme="minorHAnsi" w:hAnsiTheme="minorHAnsi" w:cstheme="minorHAnsi"/>
                 <w:bCs/>
               </w:rPr>
-              <w:t xml:space="preserve">DNI </w:t>
-            </w:r>
-            <w:proofErr w:type="spellStart"/>
-            <w:r>
-              <w:rPr>
-                <w:rFonts w:asciiTheme="minorHAnsi" w:hAnsiTheme="minorHAnsi" w:cstheme="minorHAnsi"/>
-                <w:bCs/>
-              </w:rPr>
-              <w:t>N.°</w:t>
-            </w:r>
-            <w:proofErr w:type="spellEnd"/>
-            <w:r>
-              <w:rPr>
-                <w:rFonts w:asciiTheme="minorHAnsi" w:hAnsiTheme="minorHAnsi" w:cstheme="minorHAnsi"/>
-                <w:bCs/>
-              </w:rPr>
-              <w:t xml:space="preserve"> </w:t>
+              <w:t xml:space="preserve">DNI N.° </w:t>
             </w:r>
             <w:r>
               <w:rPr>
@@ -10699,31 +10033,7 @@
                       <w:spacing w:val="-2"/>
                       <w:lang w:val="es-PE"/>
                     </w:rPr>
-                    <w:t>{marital_</w:t>
-                  </w:r>
-                  <w:proofErr w:type="gramStart"/>
-                  <w:r>
-                    <w:rPr>
-                      <w:rFonts w:asciiTheme="minorHAnsi" w:eastAsia="Verdana" w:hAnsiTheme="minorHAnsi" w:cstheme="minorHAnsi"/>
-                      <w:b/>
-                      <w:bCs/>
-                      <w:color w:val="000000"/>
-                      <w:spacing w:val="-2"/>
-                      <w:lang w:val="es-PE"/>
-                    </w:rPr>
-                    <w:t>status</w:t>
-                  </w:r>
-                  <w:proofErr w:type="gramEnd"/>
-                  <w:r>
-                    <w:rPr>
-                      <w:rFonts w:asciiTheme="minorHAnsi" w:eastAsia="Verdana" w:hAnsiTheme="minorHAnsi" w:cstheme="minorHAnsi"/>
-                      <w:b/>
-                      <w:bCs/>
-                      <w:color w:val="000000"/>
-                      <w:spacing w:val="-2"/>
-                      <w:lang w:val="es-PE"/>
-                    </w:rPr>
-                    <w:t>_1}</w:t>
+                    <w:t>{marital_status_1}</w:t>
                   </w:r>
                   <w:r>
                     <w:rPr>
@@ -10996,34 +10306,14 @@
                       <w:lang w:val="es-PE"/>
                     </w:rPr>
                   </w:pPr>
-                  <w:proofErr w:type="spellStart"/>
                   <w:r>
                     <w:rPr>
                       <w:rFonts w:eastAsia="Verdana" w:cstheme="minorHAnsi"/>
                       <w:color w:val="000000"/>
                       <w:spacing w:val="-2"/>
                     </w:rPr>
-                    <w:t>Teléfono</w:t>
+                    <w:t>Teléfono Celular</w:t>
                   </w:r>
-                  <w:proofErr w:type="spellEnd"/>
-                  <w:r>
-                    <w:rPr>
-                      <w:rFonts w:eastAsia="Verdana" w:cstheme="minorHAnsi"/>
-                      <w:color w:val="000000"/>
-                      <w:spacing w:val="-2"/>
-                    </w:rPr>
-                    <w:t xml:space="preserve"> </w:t>
-                  </w:r>
-                  <w:proofErr w:type="spellStart"/>
-                  <w:r>
-                    <w:rPr>
-                      <w:rFonts w:eastAsia="Verdana" w:cstheme="minorHAnsi"/>
-                      <w:color w:val="000000"/>
-                      <w:spacing w:val="-2"/>
-                    </w:rPr>
-                    <w:t>Celular</w:t>
-                  </w:r>
-                  <w:proofErr w:type="spellEnd"/>
                 </w:p>
               </w:tc>
               <w:tc>
@@ -11518,31 +10808,7 @@
                       <w:spacing w:val="-2"/>
                       <w:lang w:val="es-PE"/>
                     </w:rPr>
-                    <w:t>{marital_</w:t>
-                  </w:r>
-                  <w:proofErr w:type="gramStart"/>
-                  <w:r>
-                    <w:rPr>
-                      <w:rFonts w:asciiTheme="minorHAnsi" w:eastAsia="Verdana" w:hAnsiTheme="minorHAnsi" w:cstheme="minorHAnsi"/>
-                      <w:b/>
-                      <w:bCs/>
-                      <w:color w:val="000000"/>
-                      <w:spacing w:val="-2"/>
-                      <w:lang w:val="es-PE"/>
-                    </w:rPr>
-                    <w:t>status</w:t>
-                  </w:r>
-                  <w:proofErr w:type="gramEnd"/>
-                  <w:r>
-                    <w:rPr>
-                      <w:rFonts w:asciiTheme="minorHAnsi" w:eastAsia="Verdana" w:hAnsiTheme="minorHAnsi" w:cstheme="minorHAnsi"/>
-                      <w:b/>
-                      <w:bCs/>
-                      <w:color w:val="000000"/>
-                      <w:spacing w:val="-2"/>
-                      <w:lang w:val="es-PE"/>
-                    </w:rPr>
-                    <w:t>_2}</w:t>
+                    <w:t>{marital_status_2}</w:t>
                   </w:r>
                   <w:r>
                     <w:rPr>
@@ -11823,7 +11089,6 @@
                     </w:rPr>
                     <w:t>Tel</w:t>
                   </w:r>
-                  <w:proofErr w:type="spellStart"/>
                   <w:r>
                     <w:rPr>
                       <w:rFonts w:asciiTheme="minorHAnsi" w:eastAsia="Verdana" w:hAnsiTheme="minorHAnsi" w:cstheme="minorHAnsi"/>
@@ -11831,17 +11096,7 @@
                       <w:spacing w:val="-2"/>
                       <w:lang w:val="es-PE"/>
                     </w:rPr>
-                    <w:t>éfono</w:t>
-                  </w:r>
-                  <w:proofErr w:type="spellEnd"/>
-                  <w:r>
-                    <w:rPr>
-                      <w:rFonts w:asciiTheme="minorHAnsi" w:eastAsia="Verdana" w:hAnsiTheme="minorHAnsi" w:cstheme="minorHAnsi"/>
-                      <w:color w:val="000000"/>
-                      <w:spacing w:val="-2"/>
-                      <w:lang w:val="es-PE"/>
-                    </w:rPr>
-                    <w:t xml:space="preserve"> Celular</w:t>
+                    <w:t>éfono Celular</w:t>
                   </w:r>
                 </w:p>
               </w:tc>
@@ -11951,20 +11206,7 @@
                 <w:u w:val="single"/>
                 <w:lang w:val="es-PE"/>
               </w:rPr>
-              <w:t>/</w:t>
-            </w:r>
-            <w:proofErr w:type="gramStart"/>
-            <w:r>
-              <w:rPr>
-                <w:rFonts w:asciiTheme="minorHAnsi" w:eastAsia="Verdana" w:hAnsiTheme="minorHAnsi" w:cstheme="minorHAnsi"/>
-                <w:b/>
-                <w:bCs/>
-                <w:color w:val="000000"/>
-                <w:spacing w:val="-2"/>
-                <w:u w:val="single"/>
-                <w:lang w:val="es-PE"/>
-              </w:rPr>
-              <w:t>los</w:t>
+              <w:t>/los</w:t>
             </w:r>
             <w:r>
               <w:rPr>
@@ -11978,7 +11220,6 @@
               </w:rPr>
               <w:t xml:space="preserve"> lote</w:t>
             </w:r>
-            <w:proofErr w:type="gramEnd"/>
             <w:r>
               <w:rPr>
                 <w:rFonts w:asciiTheme="minorHAnsi" w:eastAsia="Verdana" w:hAnsiTheme="minorHAnsi" w:cstheme="minorHAnsi"/>
@@ -12164,7 +11405,6 @@
                           </w:rPr>
                           <w:t>{</w:t>
                         </w:r>
-                        <w:proofErr w:type="spellStart"/>
                         <w:r>
                           <w:rPr>
                             <w:rFonts w:eastAsia="Verdana" w:cstheme="minorHAnsi"/>
@@ -12197,7 +11437,6 @@
                           </w:rPr>
                           <w:t>h</w:t>
                         </w:r>
-                        <w:proofErr w:type="spellEnd"/>
                         <w:r>
                           <w:rPr>
                             <w:rFonts w:asciiTheme="minorHAnsi" w:eastAsia="Verdana" w:hAnsiTheme="minorHAnsi" w:cstheme="minorHAnsi"/>
@@ -12252,7 +11491,6 @@
                           </w:rPr>
                           <w:t>{</w:t>
                         </w:r>
-                        <w:proofErr w:type="spellStart"/>
                         <w:r>
                           <w:rPr>
                             <w:rFonts w:eastAsia="Verdana" w:cstheme="minorHAnsi"/>
@@ -12277,7 +11515,6 @@
                           </w:rPr>
                           <w:t>a</w:t>
                         </w:r>
-                        <w:proofErr w:type="spellEnd"/>
                         <w:r>
                           <w:rPr>
                             <w:rFonts w:asciiTheme="minorHAnsi" w:eastAsia="Verdana" w:hAnsiTheme="minorHAnsi" w:cstheme="minorHAnsi"/>
@@ -12950,23 +12187,7 @@
                       <w:rFonts w:asciiTheme="minorHAnsi" w:hAnsiTheme="minorHAnsi" w:cstheme="minorHAnsi"/>
                       <w:bCs/>
                     </w:rPr>
-                    <w:t xml:space="preserve">DNI </w:t>
-                  </w:r>
-                  <w:proofErr w:type="spellStart"/>
-                  <w:r>
-                    <w:rPr>
-                      <w:rFonts w:asciiTheme="minorHAnsi" w:hAnsiTheme="minorHAnsi" w:cstheme="minorHAnsi"/>
-                      <w:bCs/>
-                    </w:rPr>
-                    <w:t>N.°</w:t>
-                  </w:r>
-                  <w:proofErr w:type="spellEnd"/>
-                  <w:r>
-                    <w:rPr>
-                      <w:rFonts w:asciiTheme="minorHAnsi" w:hAnsiTheme="minorHAnsi" w:cstheme="minorHAnsi"/>
-                      <w:bCs/>
-                    </w:rPr>
-                    <w:t xml:space="preserve"> </w:t>
+                    <w:t xml:space="preserve">DNI N.° </w:t>
                   </w:r>
                   <w:r>
                     <w:rPr>
@@ -13256,18 +12477,8 @@
           <w:color w:val="000000"/>
           <w:spacing w:val="-2"/>
         </w:rPr>
-        <w:t>…</w:t>
-      </w:r>
-      <w:proofErr w:type="gramStart"/>
-      <w:r>
-        <w:rPr>
-          <w:rFonts w:eastAsia="Verdana" w:cstheme="minorHAnsi"/>
-          <w:color w:val="000000"/>
-          <w:spacing w:val="-2"/>
-        </w:rPr>
-        <w:t>…….</w:t>
-      </w:r>
-      <w:proofErr w:type="gramEnd"/>
+        <w:t>……….</w:t>
+      </w:r>
       <w:r>
         <w:rPr>
           <w:rFonts w:eastAsia="Verdana" w:cstheme="minorHAnsi"/>
@@ -13329,25 +12540,7 @@
           <w:color w:val="000000"/>
           <w:spacing w:val="-2"/>
         </w:rPr>
-        <w:t>[…</w:t>
-      </w:r>
-      <w:proofErr w:type="gramStart"/>
-      <w:r>
-        <w:rPr>
-          <w:rFonts w:eastAsia="Verdana" w:cstheme="minorHAnsi"/>
-          <w:color w:val="000000"/>
-          <w:spacing w:val="-2"/>
-        </w:rPr>
-        <w:t>…….</w:t>
-      </w:r>
-      <w:proofErr w:type="gramEnd"/>
-      <w:r>
-        <w:rPr>
-          <w:rFonts w:eastAsia="Verdana" w:cstheme="minorHAnsi"/>
-          <w:color w:val="000000"/>
-          <w:spacing w:val="-2"/>
-        </w:rPr>
-        <w:t>…]</w:t>
+        <w:t>[……….…]</w:t>
       </w:r>
     </w:p>
     <w:p>
@@ -13402,25 +12595,7 @@
           <w:color w:val="000000"/>
           <w:spacing w:val="-2"/>
         </w:rPr>
-        <w:t>[…</w:t>
-      </w:r>
-      <w:proofErr w:type="gramStart"/>
-      <w:r>
-        <w:rPr>
-          <w:rFonts w:eastAsia="Verdana" w:cstheme="minorHAnsi"/>
-          <w:color w:val="000000"/>
-          <w:spacing w:val="-2"/>
-        </w:rPr>
-        <w:t>…….</w:t>
-      </w:r>
-      <w:proofErr w:type="gramEnd"/>
-      <w:r>
-        <w:rPr>
-          <w:rFonts w:eastAsia="Verdana" w:cstheme="minorHAnsi"/>
-          <w:color w:val="000000"/>
-          <w:spacing w:val="-2"/>
-        </w:rPr>
-        <w:t>…]</w:t>
+        <w:t>[……….…]</w:t>
       </w:r>
     </w:p>
     <w:p>
@@ -13460,27 +12635,7 @@
           <w:u w:val="single"/>
           <w:lang w:val="pt-BR"/>
         </w:rPr>
-        <w:t xml:space="preserve">Monto de </w:t>
-      </w:r>
-      <w:proofErr w:type="spellStart"/>
-      <w:r>
-        <w:rPr>
-          <w:rFonts w:eastAsia="Verdana"/>
-          <w:color w:val="000000"/>
-          <w:u w:val="single"/>
-          <w:lang w:val="pt-BR"/>
-        </w:rPr>
-        <w:t>intereses</w:t>
-      </w:r>
-      <w:proofErr w:type="spellEnd"/>
-      <w:r>
-        <w:rPr>
-          <w:rFonts w:eastAsia="Verdana"/>
-          <w:color w:val="000000"/>
-          <w:u w:val="single"/>
-          <w:lang w:val="pt-BR"/>
-        </w:rPr>
-        <w:t>, gasto administrativo e ITF</w:t>
+        <w:t>Monto de intereses, gasto administrativo e ITF</w:t>
       </w:r>
       <w:r>
         <w:rPr>
@@ -13553,25 +12708,7 @@
           <w:color w:val="000000"/>
           <w:spacing w:val="-2"/>
         </w:rPr>
-        <w:t>[…</w:t>
-      </w:r>
-      <w:proofErr w:type="gramStart"/>
-      <w:r>
-        <w:rPr>
-          <w:rFonts w:eastAsia="Verdana" w:cstheme="minorHAnsi"/>
-          <w:color w:val="000000"/>
-          <w:spacing w:val="-2"/>
-        </w:rPr>
-        <w:t>…….</w:t>
-      </w:r>
-      <w:proofErr w:type="gramEnd"/>
-      <w:r>
-        <w:rPr>
-          <w:rFonts w:eastAsia="Verdana" w:cstheme="minorHAnsi"/>
-          <w:color w:val="000000"/>
-          <w:spacing w:val="-2"/>
-        </w:rPr>
-        <w:t>…]</w:t>
+        <w:t>[……….…]</w:t>
       </w:r>
     </w:p>
     <w:p>
@@ -13705,25 +12842,7 @@
           <w:color w:val="000000"/>
           <w:spacing w:val="-2"/>
         </w:rPr>
-        <w:t>[…</w:t>
-      </w:r>
-      <w:proofErr w:type="gramStart"/>
-      <w:r>
-        <w:rPr>
-          <w:rFonts w:eastAsia="Verdana" w:cstheme="minorHAnsi"/>
-          <w:color w:val="000000"/>
-          <w:spacing w:val="-2"/>
-        </w:rPr>
-        <w:t>…….</w:t>
-      </w:r>
-      <w:proofErr w:type="gramEnd"/>
-      <w:r>
-        <w:rPr>
-          <w:rFonts w:eastAsia="Verdana" w:cstheme="minorHAnsi"/>
-          <w:color w:val="000000"/>
-          <w:spacing w:val="-2"/>
-        </w:rPr>
-        <w:t>]</w:t>
+        <w:t>[……….]</w:t>
       </w:r>
       <w:r>
         <w:rPr>
@@ -13786,25 +12905,7 @@
           <w:color w:val="000000"/>
           <w:spacing w:val="-2"/>
         </w:rPr>
-        <w:t>[…</w:t>
-      </w:r>
-      <w:proofErr w:type="gramStart"/>
-      <w:r>
-        <w:rPr>
-          <w:rFonts w:eastAsia="Verdana" w:cstheme="minorHAnsi"/>
-          <w:color w:val="000000"/>
-          <w:spacing w:val="-2"/>
-        </w:rPr>
-        <w:t>…….</w:t>
-      </w:r>
-      <w:proofErr w:type="gramEnd"/>
-      <w:r>
-        <w:rPr>
-          <w:rFonts w:eastAsia="Verdana" w:cstheme="minorHAnsi"/>
-          <w:color w:val="000000"/>
-          <w:spacing w:val="-2"/>
-        </w:rPr>
-        <w:t>…]</w:t>
+        <w:t>[……….…]</w:t>
       </w:r>
     </w:p>
     <w:p>
@@ -13859,25 +12960,7 @@
           <w:color w:val="000000"/>
           <w:spacing w:val="-2"/>
         </w:rPr>
-        <w:t>[…</w:t>
-      </w:r>
-      <w:proofErr w:type="gramStart"/>
-      <w:r>
-        <w:rPr>
-          <w:rFonts w:eastAsia="Verdana" w:cstheme="minorHAnsi"/>
-          <w:color w:val="000000"/>
-          <w:spacing w:val="-2"/>
-        </w:rPr>
-        <w:t>…….</w:t>
-      </w:r>
-      <w:proofErr w:type="gramEnd"/>
-      <w:r>
-        <w:rPr>
-          <w:rFonts w:eastAsia="Verdana" w:cstheme="minorHAnsi"/>
-          <w:color w:val="000000"/>
-          <w:spacing w:val="-2"/>
-        </w:rPr>
-        <w:t>…]</w:t>
+        <w:t>[……….…]</w:t>
       </w:r>
     </w:p>
     <w:p>
@@ -13960,24 +13043,7 @@
           <w:bCs/>
           <w:color w:val="000000"/>
         </w:rPr>
-        <w:t>[</w:t>
-      </w:r>
-      <w:r>
-        <w:rPr>
-          <w:rFonts w:eastAsia="Verdana" w:cstheme="minorHAnsi"/>
-          <w:bCs/>
-          <w:color w:val="000000"/>
-          <w:highlight w:val="lightGray"/>
-        </w:rPr>
-        <w:t>insertar cronograma de pagos</w:t>
-      </w:r>
-      <w:r>
-        <w:rPr>
-          <w:rFonts w:eastAsia="Verdana" w:cstheme="minorHAnsi"/>
-          <w:bCs/>
-          <w:color w:val="000000"/>
-        </w:rPr>
-        <w:t>]</w:t>
+        <w:t>${cronograma}</w:t>
       </w:r>
     </w:p>
     <w:p>
@@ -14138,9 +13204,8 @@
           <w:spacing w:val="-2"/>
           <w:u w:val="single"/>
         </w:rPr>
-        <w:t xml:space="preserve">Anexo </w:t>
-      </w:r>
-      <w:proofErr w:type="spellStart"/>
+        <w:t xml:space="preserve">Anexo N.° </w:t>
+      </w:r>
       <w:r>
         <w:rPr>
           <w:rFonts w:eastAsia="Verdana"/>
@@ -14148,9 +13213,8 @@
           <w:spacing w:val="-2"/>
           <w:u w:val="single"/>
         </w:rPr>
-        <w:t>N.°</w:t>
-      </w:r>
-      <w:proofErr w:type="spellEnd"/>
+        <w:t>5</w:t>
+      </w:r>
       <w:r>
         <w:rPr>
           <w:rFonts w:eastAsia="Verdana"/>
@@ -14158,7 +13222,7 @@
           <w:spacing w:val="-2"/>
           <w:u w:val="single"/>
         </w:rPr>
-        <w:t xml:space="preserve"> </w:t>
+        <w:t>:</w:t>
       </w:r>
       <w:r>
         <w:rPr>
@@ -14167,25 +13231,23 @@
           <w:spacing w:val="-2"/>
           <w:u w:val="single"/>
         </w:rPr>
-        <w:t>5</w:t>
+        <w:t xml:space="preserve"> Hoja Resumen</w:t>
       </w:r>
       <w:r>
         <w:rPr>
           <w:rFonts w:eastAsia="Verdana"/>
           <w:color w:val="000000"/>
           <w:spacing w:val="-2"/>
-          <w:u w:val="single"/>
-        </w:rPr>
-        <w:t>:</w:t>
+        </w:rPr>
+        <w:t xml:space="preserve"> deberán ser realizados por </w:t>
       </w:r>
       <w:r>
         <w:rPr>
           <w:rFonts w:eastAsia="Verdana"/>
           <w:color w:val="000000"/>
           <w:spacing w:val="-2"/>
-          <w:u w:val="single"/>
-        </w:rPr>
-        <w:t xml:space="preserve"> Hoja Resumen</w:t>
+        </w:rPr>
+        <w:t>E</w:t>
       </w:r>
       <w:r>
         <w:rPr>
@@ -14193,41 +13255,7 @@
           <w:color w:val="000000"/>
           <w:spacing w:val="-2"/>
         </w:rPr>
-        <w:t xml:space="preserve"> deberán ser realizados por </w:t>
-      </w:r>
-      <w:r>
-        <w:rPr>
-          <w:rFonts w:eastAsia="Verdana"/>
-          <w:color w:val="000000"/>
-          <w:spacing w:val="-2"/>
-        </w:rPr>
-        <w:t>E</w:t>
-      </w:r>
-      <w:r>
-        <w:rPr>
-          <w:rFonts w:eastAsia="Verdana"/>
-          <w:color w:val="000000"/>
-          <w:spacing w:val="-2"/>
-        </w:rPr>
-        <w:t xml:space="preserve">l Comprador mediante el abono a la cuenta corriente recaudadora en </w:t>
-      </w:r>
-      <w:proofErr w:type="gramStart"/>
-      <w:r>
-        <w:rPr>
-          <w:rFonts w:eastAsia="Verdana"/>
-          <w:color w:val="000000"/>
-          <w:spacing w:val="-2"/>
-        </w:rPr>
-        <w:t>Dólares</w:t>
-      </w:r>
-      <w:proofErr w:type="gramEnd"/>
-      <w:r>
-        <w:rPr>
-          <w:rFonts w:eastAsia="Verdana"/>
-          <w:color w:val="000000"/>
-          <w:spacing w:val="-2"/>
-        </w:rPr>
-        <w:t xml:space="preserve"> N°</w:t>
+        <w:t>l Comprador mediante el abono a la cuenta corriente recaudadora en Dólares N°</w:t>
       </w:r>
       <w:r>
         <w:rPr>
@@ -14462,25 +13490,7 @@
           <w:color w:val="000000"/>
           <w:spacing w:val="-2"/>
         </w:rPr>
-        <w:t xml:space="preserve">: Es condición de este Contrato y especialmente respecto del pago de las armadas (cuotas), penalidades, tributos y demás gastos a que hubiere lugar derivados del Contrato, que todos los pagos deberán efectuarse únicamente en </w:t>
-      </w:r>
-      <w:proofErr w:type="gramStart"/>
-      <w:r>
-        <w:rPr>
-          <w:rFonts w:eastAsia="Verdana"/>
-          <w:color w:val="000000"/>
-          <w:spacing w:val="-2"/>
-        </w:rPr>
-        <w:t>Dólares</w:t>
-      </w:r>
-      <w:proofErr w:type="gramEnd"/>
-      <w:r>
-        <w:rPr>
-          <w:rFonts w:eastAsia="Verdana"/>
-          <w:color w:val="000000"/>
-          <w:spacing w:val="-2"/>
-        </w:rPr>
-        <w:t xml:space="preserve"> de los Estados Unidos de América.</w:t>
+        <w:t>: Es condición de este Contrato y especialmente respecto del pago de las armadas (cuotas), penalidades, tributos y demás gastos a que hubiere lugar derivados del Contrato, que todos los pagos deberán efectuarse únicamente en Dólares de los Estados Unidos de América.</w:t>
       </w:r>
     </w:p>
     <w:p>
@@ -14993,25 +14003,7 @@
           <w:spacing w:val="-3"/>
           <w:u w:val="single"/>
         </w:rPr>
-        <w:t xml:space="preserve">Anexo </w:t>
-      </w:r>
-      <w:proofErr w:type="spellStart"/>
-      <w:r>
-        <w:rPr>
-          <w:rFonts w:eastAsia="PMingLiU" w:cstheme="minorHAnsi"/>
-          <w:spacing w:val="-3"/>
-          <w:u w:val="single"/>
-        </w:rPr>
-        <w:t>N.°</w:t>
-      </w:r>
-      <w:proofErr w:type="spellEnd"/>
-      <w:r>
-        <w:rPr>
-          <w:rFonts w:eastAsia="PMingLiU" w:cstheme="minorHAnsi"/>
-          <w:spacing w:val="-3"/>
-          <w:u w:val="single"/>
-        </w:rPr>
-        <w:t xml:space="preserve"> </w:t>
+        <w:t xml:space="preserve">Anexo N.° </w:t>
       </w:r>
       <w:r>
         <w:rPr>
@@ -15309,23 +14301,7 @@
           <w:rFonts w:eastAsia="PMingLiU" w:cstheme="minorHAnsi"/>
           <w:spacing w:val="-3"/>
         </w:rPr>
-        <w:t>Las partes acuerdan expresamente que, la Vendedora podrá compensar, hasta donde el alcance, (i) el importe de las penalidades generadas, según lo señalado en los numerales anteriores, y/o (</w:t>
-      </w:r>
-      <w:proofErr w:type="spellStart"/>
-      <w:r>
-        <w:rPr>
-          <w:rFonts w:eastAsia="PMingLiU" w:cstheme="minorHAnsi"/>
-          <w:spacing w:val="-3"/>
-        </w:rPr>
-        <w:t>ii</w:t>
-      </w:r>
-      <w:proofErr w:type="spellEnd"/>
-      <w:r>
-        <w:rPr>
-          <w:rFonts w:eastAsia="PMingLiU" w:cstheme="minorHAnsi"/>
-          <w:spacing w:val="-3"/>
-        </w:rPr>
-        <w:t>) cualquier otro gasto y/o concepto generado; respecto del importe que corresponda devolver a favor d</w:t>
+        <w:t>Las partes acuerdan expresamente que, la Vendedora podrá compensar, hasta donde el alcance, (i) el importe de las penalidades generadas, según lo señalado en los numerales anteriores, y/o (ii) cualquier otro gasto y/o concepto generado; respecto del importe que corresponda devolver a favor d</w:t>
       </w:r>
       <w:r>
         <w:rPr>
@@ -15584,55 +14560,7 @@
           <w:rFonts w:eastAsia="Verdana" w:cstheme="minorHAnsi"/>
           <w:color w:val="000000"/>
         </w:rPr>
-        <w:t>{{</w:t>
-      </w:r>
-      <w:proofErr w:type="spellStart"/>
-      <w:r>
-        <w:rPr>
-          <w:rFonts w:eastAsia="Verdana" w:cstheme="minorHAnsi"/>
-          <w:color w:val="000000"/>
-        </w:rPr>
-        <w:t>day</w:t>
-      </w:r>
-      <w:proofErr w:type="spellEnd"/>
-      <w:r>
-        <w:rPr>
-          <w:rFonts w:eastAsia="Verdana" w:cstheme="minorHAnsi"/>
-          <w:color w:val="000000"/>
-        </w:rPr>
-        <w:t>}} de {{</w:t>
-      </w:r>
-      <w:proofErr w:type="spellStart"/>
-      <w:r>
-        <w:rPr>
-          <w:rFonts w:eastAsia="Verdana" w:cstheme="minorHAnsi"/>
-          <w:color w:val="000000"/>
-        </w:rPr>
-        <w:t>month</w:t>
-      </w:r>
-      <w:proofErr w:type="spellEnd"/>
-      <w:r>
-        <w:rPr>
-          <w:rFonts w:eastAsia="Verdana" w:cstheme="minorHAnsi"/>
-          <w:color w:val="000000"/>
-        </w:rPr>
-        <w:t>}} de {{</w:t>
-      </w:r>
-      <w:proofErr w:type="spellStart"/>
-      <w:r>
-        <w:rPr>
-          <w:rFonts w:eastAsia="Verdana" w:cstheme="minorHAnsi"/>
-          <w:color w:val="000000"/>
-        </w:rPr>
-        <w:t>year</w:t>
-      </w:r>
-      <w:proofErr w:type="spellEnd"/>
-      <w:r>
-        <w:rPr>
-          <w:rFonts w:eastAsia="Verdana" w:cstheme="minorHAnsi"/>
-          <w:color w:val="000000"/>
-        </w:rPr>
-        <w:t>}}.</w:t>
+        <w:t>{{day}} de {{month}} de {{year}}.</w:t>
       </w:r>
     </w:p>
     <w:p>
@@ -15901,29 +14829,7 @@
           <w:color w:val="000000"/>
           <w:spacing w:val="-1"/>
         </w:rPr>
-        <w:t xml:space="preserve">DNI </w:t>
-      </w:r>
-      <w:proofErr w:type="spellStart"/>
-      <w:r>
-        <w:rPr>
-          <w:rFonts w:eastAsia="Verdana" w:cstheme="minorHAnsi"/>
-          <w:b/>
-          <w:bCs/>
-          <w:color w:val="000000"/>
-          <w:spacing w:val="-1"/>
-        </w:rPr>
-        <w:t>N°</w:t>
-      </w:r>
-      <w:proofErr w:type="spellEnd"/>
-      <w:r>
-        <w:rPr>
-          <w:rFonts w:eastAsia="Verdana" w:cstheme="minorHAnsi"/>
-          <w:b/>
-          <w:bCs/>
-          <w:color w:val="000000"/>
-          <w:spacing w:val="-1"/>
-        </w:rPr>
-        <w:t xml:space="preserve"> ----</w:t>
+        <w:t>DNI N° ----</w:t>
       </w:r>
       <w:r>
         <w:rPr>
@@ -20960,19 +19866,19 @@
 </file>
 
 <file path=customXml/item1.xml><?xml version="1.0" encoding="utf-8"?>
-<p:properties xmlns:p="http://schemas.microsoft.com/office/2006/metadata/properties" xmlns:xsi="http://www.w3.org/2001/XMLSchema-instance" xmlns:pc="http://schemas.microsoft.com/office/infopath/2007/PartnerControls">
-  <documentManagement>
-    <lcf76f155ced4ddcb4097134ff3c332f xmlns="4bfb5cbd-aa0c-44e7-99c7-05872efbf2cf">
-      <Terms xmlns="http://schemas.microsoft.com/office/infopath/2007/PartnerControls"/>
-    </lcf76f155ced4ddcb4097134ff3c332f>
-    <TaxCatchAll xmlns="4eb492e4-3f00-4c6e-8355-7c85c8a05ae1" xsi:nil="true"/>
-    <_ip_UnifiedCompliancePolicyUIAction xmlns="http://schemas.microsoft.com/sharepoint/v3" xsi:nil="true"/>
-    <_ip_UnifiedCompliancePolicyProperties xmlns="http://schemas.microsoft.com/sharepoint/v3" xsi:nil="true"/>
-  </documentManagement>
-</p:properties>
+<?mso-contentType ?>
+<FormTemplates xmlns="http://schemas.microsoft.com/sharepoint/v3/contenttype/forms">
+  <Display>DocumentLibraryForm</Display>
+  <Edit>DocumentLibraryForm</Edit>
+  <New>DocumentLibraryForm</New>
+</FormTemplates>
 </file>
 
 <file path=customXml/item2.xml><?xml version="1.0" encoding="utf-8"?>
+<b:Sources xmlns:b="http://schemas.openxmlformats.org/officeDocument/2006/bibliography" xmlns="http://schemas.openxmlformats.org/officeDocument/2006/bibliography" SelectedStyle="\APASixthEditionOfficeOnline.xsl" StyleName="APA" Version="6"/>
+</file>
+
+<file path=customXml/item3.xml><?xml version="1.0" encoding="utf-8"?>
 <ct:contentTypeSchema xmlns:ct="http://schemas.microsoft.com/office/2006/metadata/contentType" xmlns:ma="http://schemas.microsoft.com/office/2006/metadata/properties/metaAttributes" ct:_="" ma:_="" ma:contentTypeName="Documento" ma:contentTypeID="0x010100C238FC94FF236D4FA6ECCBE4FCBBE84A" ma:contentTypeVersion="20" ma:contentTypeDescription="Crear nuevo documento." ma:contentTypeScope="" ma:versionID="b03e4568d13fecac7a0c75a9e4cee56b">
   <xsd:schema xmlns:xsd="http://www.w3.org/2001/XMLSchema" xmlns:xs="http://www.w3.org/2001/XMLSchema" xmlns:p="http://schemas.microsoft.com/office/2006/metadata/properties" xmlns:ns1="http://schemas.microsoft.com/sharepoint/v3" xmlns:ns2="4bfb5cbd-aa0c-44e7-99c7-05872efbf2cf" xmlns:ns3="4eb492e4-3f00-4c6e-8355-7c85c8a05ae1" targetNamespace="http://schemas.microsoft.com/office/2006/metadata/properties" ma:root="true" ma:fieldsID="6ca1d3040322cbd165539831f1f0d683" ns1:_="" ns2:_="" ns3:_="">
     <xsd:import namespace="http://schemas.microsoft.com/sharepoint/v3"/>
@@ -21244,32 +20150,36 @@
 </ct:contentTypeSchema>
 </file>
 
-<file path=customXml/item3.xml><?xml version="1.0" encoding="utf-8"?>
-<b:Sources xmlns:b="http://schemas.openxmlformats.org/officeDocument/2006/bibliography" xmlns="http://schemas.openxmlformats.org/officeDocument/2006/bibliography" SelectedStyle="\APASixthEditionOfficeOnline.xsl" StyleName="APA" Version="6"/>
-</file>
-
 <file path=customXml/item4.xml><?xml version="1.0" encoding="utf-8"?>
-<?mso-contentType ?>
-<FormTemplates xmlns="http://schemas.microsoft.com/sharepoint/v3/contenttype/forms">
-  <Display>DocumentLibraryForm</Display>
-  <Edit>DocumentLibraryForm</Edit>
-  <New>DocumentLibraryForm</New>
-</FormTemplates>
+<p:properties xmlns:p="http://schemas.microsoft.com/office/2006/metadata/properties" xmlns:xsi="http://www.w3.org/2001/XMLSchema-instance" xmlns:pc="http://schemas.microsoft.com/office/infopath/2007/PartnerControls">
+  <documentManagement>
+    <lcf76f155ced4ddcb4097134ff3c332f xmlns="4bfb5cbd-aa0c-44e7-99c7-05872efbf2cf">
+      <Terms xmlns="http://schemas.microsoft.com/office/infopath/2007/PartnerControls"/>
+    </lcf76f155ced4ddcb4097134ff3c332f>
+    <TaxCatchAll xmlns="4eb492e4-3f00-4c6e-8355-7c85c8a05ae1" xsi:nil="true"/>
+    <_ip_UnifiedCompliancePolicyUIAction xmlns="http://schemas.microsoft.com/sharepoint/v3" xsi:nil="true"/>
+    <_ip_UnifiedCompliancePolicyProperties xmlns="http://schemas.microsoft.com/sharepoint/v3" xsi:nil="true"/>
+  </documentManagement>
+</p:properties>
 </file>
 
 <file path=customXml/itemProps1.xml><?xml version="1.0" encoding="utf-8"?>
-<ds:datastoreItem xmlns:ds="http://schemas.openxmlformats.org/officeDocument/2006/customXml" ds:itemID="{745D6C6D-0D3D-445F-8175-25EB0030E006}">
+<ds:datastoreItem xmlns:ds="http://schemas.openxmlformats.org/officeDocument/2006/customXml" ds:itemID="{D2FE095D-FD4B-42EC-A3E8-AE9BAE10F02E}">
   <ds:schemaRefs>
-    <ds:schemaRef ds:uri="http://schemas.microsoft.com/office/2006/metadata/properties"/>
-    <ds:schemaRef ds:uri="http://schemas.microsoft.com/office/infopath/2007/PartnerControls"/>
-    <ds:schemaRef ds:uri="4bfb5cbd-aa0c-44e7-99c7-05872efbf2cf"/>
-    <ds:schemaRef ds:uri="4eb492e4-3f00-4c6e-8355-7c85c8a05ae1"/>
-    <ds:schemaRef ds:uri="http://schemas.microsoft.com/sharepoint/v3"/>
+    <ds:schemaRef ds:uri="http://schemas.microsoft.com/sharepoint/v3/contenttype/forms"/>
   </ds:schemaRefs>
 </ds:datastoreItem>
 </file>
 
 <file path=customXml/itemProps2.xml><?xml version="1.0" encoding="utf-8"?>
+<ds:datastoreItem xmlns:ds="http://schemas.openxmlformats.org/officeDocument/2006/customXml" ds:itemID="{04BBF1E3-641C-412B-A8F6-E4869D7679FA}">
+  <ds:schemaRefs>
+    <ds:schemaRef ds:uri="http://schemas.openxmlformats.org/officeDocument/2006/bibliography"/>
+  </ds:schemaRefs>
+</ds:datastoreItem>
+</file>
+
+<file path=customXml/itemProps3.xml><?xml version="1.0" encoding="utf-8"?>
 <ds:datastoreItem xmlns:ds="http://schemas.openxmlformats.org/officeDocument/2006/customXml" ds:itemID="{F32C6224-1440-49DB-B7F2-555E1E0C3796}">
   <ds:schemaRefs>
     <ds:schemaRef ds:uri="http://schemas.microsoft.com/office/2006/metadata/contentType"/>
@@ -21289,18 +20199,14 @@
 </ds:datastoreItem>
 </file>
 
-<file path=customXml/itemProps3.xml><?xml version="1.0" encoding="utf-8"?>
-<ds:datastoreItem xmlns:ds="http://schemas.openxmlformats.org/officeDocument/2006/customXml" ds:itemID="{04BBF1E3-641C-412B-A8F6-E4869D7679FA}">
+<file path=customXml/itemProps4.xml><?xml version="1.0" encoding="utf-8"?>
+<ds:datastoreItem xmlns:ds="http://schemas.openxmlformats.org/officeDocument/2006/customXml" ds:itemID="{745D6C6D-0D3D-445F-8175-25EB0030E006}">
   <ds:schemaRefs>
-    <ds:schemaRef ds:uri="http://schemas.openxmlformats.org/officeDocument/2006/bibliography"/>
-  </ds:schemaRefs>
-</ds:datastoreItem>
-</file>
-
-<file path=customXml/itemProps4.xml><?xml version="1.0" encoding="utf-8"?>
-<ds:datastoreItem xmlns:ds="http://schemas.openxmlformats.org/officeDocument/2006/customXml" ds:itemID="{D2FE095D-FD4B-42EC-A3E8-AE9BAE10F02E}">
-  <ds:schemaRefs>
-    <ds:schemaRef ds:uri="http://schemas.microsoft.com/sharepoint/v3/contenttype/forms"/>
+    <ds:schemaRef ds:uri="http://schemas.microsoft.com/office/2006/metadata/properties"/>
+    <ds:schemaRef ds:uri="http://schemas.microsoft.com/office/infopath/2007/PartnerControls"/>
+    <ds:schemaRef ds:uri="4bfb5cbd-aa0c-44e7-99c7-05872efbf2cf"/>
+    <ds:schemaRef ds:uri="4eb492e4-3f00-4c6e-8355-7c85c8a05ae1"/>
+    <ds:schemaRef ds:uri="http://schemas.microsoft.com/sharepoint/v3"/>
   </ds:schemaRefs>
 </ds:datastoreItem>
 </file>
</xml_diff>